<commit_message>
Update readme.md with YOLO further reading section
</commit_message>
<xml_diff>
--- a/01_Report/Major_Project_report_final_.docx
+++ b/01_Report/Major_Project_report_final_.docx
@@ -6136,12 +6136,30 @@
     </w:p>
     <w:p>
       <w:pPr>
+        <w:jc w:val="both"/>
+      </w:pPr>
+    </w:p>
+    <w:p>
+      <w:pPr>
+        <w:jc w:val="both"/>
+      </w:pPr>
+    </w:p>
+    <w:p>
+      <w:pPr>
+        <w:jc w:val="both"/>
+      </w:pPr>
+      <w:r>
+        <w:lastRenderedPageBreak/>
+        <w:t>The agriculture sector has witnessed a substantial shift towards integrating computer vision techniques for crop monitoring and management. The YOLO model has emerged as a leading choice for object detection due to its real-time processing capabilities. The YOLOv4-tiny variant, a lightweight version, has been specifically designed for resource-constrained environments while maintaining high accuracy. Detecting tomatoes in complex environments poses several challenges, including varying lighting conditions, occlusions, and diverse backgrounds. By exploring modifications or enhancements made to the YOLOv4-tiny architecture, researchers have gained a deeper understanding of how the model is optimized for performance in agricultural settings. It is seen that the significance of the improved YOLOv4-tiny model in efficient tomato detection within complex environments. By summarizing key findings and emphasizing potential future research avenues, the review contributes to the ongoing advancements in the domain of agricultural computer vision.</w:t>
+      </w:r>
+    </w:p>
+    <w:p>
+      <w:pPr>
         <w:pStyle w:val="Heading1"/>
       </w:pPr>
       <w:bookmarkStart w:id="27" w:name="_Toc138513152"/>
       <w:bookmarkStart w:id="28" w:name="_Toc143671425"/>
       <w:r>
-        <w:lastRenderedPageBreak/>
         <w:t>CHAPTER 3: RELATED THEORY</w:t>
       </w:r>
       <w:bookmarkEnd w:id="27"/>
@@ -6594,7 +6612,7 @@
                                     <pic:cNvPicPr/>
                                   </pic:nvPicPr>
                                   <pic:blipFill>
-                                    <a:blip r:embed="rId16">
+                                    <a:blip r:embed="rId15">
                                       <a:extLst>
                                         <a:ext uri="{28A0092B-C50C-407E-A947-70E740481C1C}">
                                           <a14:useLocalDpi xmlns:a14="http://schemas.microsoft.com/office/drawing/2010/main" val="0"/>
@@ -6646,6 +6664,33 @@
     </w:p>
     <w:p>
       <w:pPr>
+        <w:spacing w:after="200" w:line="276" w:lineRule="auto"/>
+        <w:jc w:val="both"/>
+        <w:rPr>
+          <w:szCs w:val="24"/>
+        </w:rPr>
+      </w:pPr>
+    </w:p>
+    <w:p>
+      <w:pPr>
+        <w:spacing w:after="200" w:line="276" w:lineRule="auto"/>
+        <w:jc w:val="both"/>
+        <w:rPr>
+          <w:szCs w:val="24"/>
+        </w:rPr>
+      </w:pPr>
+    </w:p>
+    <w:p>
+      <w:pPr>
+        <w:spacing w:after="200" w:line="276" w:lineRule="auto"/>
+        <w:jc w:val="both"/>
+        <w:rPr>
+          <w:szCs w:val="24"/>
+        </w:rPr>
+      </w:pPr>
+    </w:p>
+    <w:p>
+      <w:pPr>
         <w:spacing w:line="360" w:lineRule="auto"/>
         <w:jc w:val="both"/>
         <w:rPr>
@@ -6773,27 +6818,14 @@
       <w:r>
         <w:t xml:space="preserve">Figure </w:t>
       </w:r>
-      <w:r>
-        <w:fldChar w:fldCharType="begin"/>
-      </w:r>
-      <w:r>
-        <w:instrText xml:space="preserve"> SEQ Figure \* ARABIC </w:instrText>
-      </w:r>
-      <w:r>
-        <w:fldChar w:fldCharType="separate"/>
-      </w:r>
-      <w:r>
-        <w:rPr>
-          <w:noProof/>
-        </w:rPr>
-        <w:t>1</w:t>
-      </w:r>
-      <w:r>
-        <w:rPr>
-          <w:noProof/>
-        </w:rPr>
-        <w:fldChar w:fldCharType="end"/>
-      </w:r>
+      <w:fldSimple w:instr=" SEQ Figure \* ARABIC ">
+        <w:r>
+          <w:rPr>
+            <w:noProof/>
+          </w:rPr>
+          <w:t>1</w:t>
+        </w:r>
+      </w:fldSimple>
       <w:r>
         <w:t>: Raspberry Pi 4 Model B with 4GB</w:t>
       </w:r>
@@ -6815,7 +6847,6 @@
         <w:rPr>
           <w:rFonts w:eastAsia="Times New Roman"/>
         </w:rPr>
-        <w:lastRenderedPageBreak/>
         <w:t xml:space="preserve">3.1.2 </w:t>
       </w:r>
       <w:r>
@@ -7052,6 +7083,7 @@
           <w:sz w:val="24"/>
           <w:szCs w:val="24"/>
         </w:rPr>
+        <w:lastRenderedPageBreak/>
         <w:t>Operating Speed:</w:t>
       </w:r>
       <w:r>
@@ -7125,7 +7157,7 @@
                     <pic:cNvPicPr/>
                   </pic:nvPicPr>
                   <pic:blipFill>
-                    <a:blip r:embed="rId17" cstate="print">
+                    <a:blip r:embed="rId16" cstate="print">
                       <a:extLst>
                         <a:ext uri="{28A0092B-C50C-407E-A947-70E740481C1C}">
                           <a14:useLocalDpi xmlns:a14="http://schemas.microsoft.com/office/drawing/2010/main" val="0"/>
@@ -7163,27 +7195,14 @@
       <w:r>
         <w:t xml:space="preserve">Figure </w:t>
       </w:r>
-      <w:r>
-        <w:fldChar w:fldCharType="begin"/>
-      </w:r>
-      <w:r>
-        <w:instrText xml:space="preserve"> SEQ Figure \* ARABIC </w:instrText>
-      </w:r>
-      <w:r>
-        <w:fldChar w:fldCharType="separate"/>
-      </w:r>
-      <w:r>
-        <w:rPr>
-          <w:noProof/>
-        </w:rPr>
-        <w:t>2</w:t>
-      </w:r>
-      <w:r>
-        <w:rPr>
-          <w:noProof/>
-        </w:rPr>
-        <w:fldChar w:fldCharType="end"/>
-      </w:r>
+      <w:fldSimple w:instr=" SEQ Figure \* ARABIC ">
+        <w:r>
+          <w:rPr>
+            <w:noProof/>
+          </w:rPr>
+          <w:t>2</w:t>
+        </w:r>
+      </w:fldSimple>
       <w:r>
         <w:t>: Servo motor MG966R Series</w:t>
       </w:r>
@@ -7407,6 +7426,7 @@
           <w:sz w:val="24"/>
           <w:szCs w:val="24"/>
         </w:rPr>
+        <w:lastRenderedPageBreak/>
         <w:t>Prescaler</w:t>
       </w:r>
       <w:proofErr w:type="spellEnd"/>
@@ -7541,7 +7561,7 @@
                     <pic:cNvPicPr/>
                   </pic:nvPicPr>
                   <pic:blipFill>
-                    <a:blip r:embed="rId18" cstate="print">
+                    <a:blip r:embed="rId17" cstate="print">
                       <a:extLst>
                         <a:ext uri="{28A0092B-C50C-407E-A947-70E740481C1C}">
                           <a14:useLocalDpi xmlns:a14="http://schemas.microsoft.com/office/drawing/2010/main" val="0"/>
@@ -7580,27 +7600,14 @@
       <w:r>
         <w:t xml:space="preserve">Figure </w:t>
       </w:r>
-      <w:r>
-        <w:fldChar w:fldCharType="begin"/>
-      </w:r>
-      <w:r>
-        <w:instrText xml:space="preserve"> SEQ Figure \* ARABIC </w:instrText>
-      </w:r>
-      <w:r>
-        <w:fldChar w:fldCharType="separate"/>
-      </w:r>
-      <w:r>
-        <w:rPr>
-          <w:noProof/>
-        </w:rPr>
-        <w:t>3</w:t>
-      </w:r>
-      <w:r>
-        <w:rPr>
-          <w:noProof/>
-        </w:rPr>
-        <w:fldChar w:fldCharType="end"/>
-      </w:r>
+      <w:fldSimple w:instr=" SEQ Figure \* ARABIC ">
+        <w:r>
+          <w:rPr>
+            <w:noProof/>
+          </w:rPr>
+          <w:t>3</w:t>
+        </w:r>
+      </w:fldSimple>
       <w:r>
         <w:t xml:space="preserve">: 6 </w:t>
       </w:r>
@@ -7628,7 +7635,6 @@
         <w:rPr>
           <w:rFonts w:eastAsia="Times New Roman"/>
         </w:rPr>
-        <w:lastRenderedPageBreak/>
         <w:t xml:space="preserve">3.1.4 </w:t>
       </w:r>
       <w:r>
@@ -7850,6 +7856,7 @@
           <w:sz w:val="24"/>
           <w:szCs w:val="24"/>
         </w:rPr>
+        <w:lastRenderedPageBreak/>
         <w:t>Control Circuitry:</w:t>
       </w:r>
       <w:r>
@@ -7964,7 +7971,7 @@
                     <pic:cNvPicPr/>
                   </pic:nvPicPr>
                   <pic:blipFill rotWithShape="1">
-                    <a:blip r:embed="rId19" cstate="print">
+                    <a:blip r:embed="rId18" cstate="print">
                       <a:extLst>
                         <a:ext uri="{28A0092B-C50C-407E-A947-70E740481C1C}">
                           <a14:useLocalDpi xmlns:a14="http://schemas.microsoft.com/office/drawing/2010/main" val="0"/>
@@ -8011,27 +8018,14 @@
       <w:r>
         <w:t xml:space="preserve">Figure </w:t>
       </w:r>
-      <w:r>
-        <w:fldChar w:fldCharType="begin"/>
-      </w:r>
-      <w:r>
-        <w:instrText xml:space="preserve"> SEQ Figure \* ARABIC </w:instrText>
-      </w:r>
-      <w:r>
-        <w:fldChar w:fldCharType="separate"/>
-      </w:r>
-      <w:r>
-        <w:rPr>
-          <w:noProof/>
-        </w:rPr>
-        <w:t>4</w:t>
-      </w:r>
-      <w:r>
-        <w:rPr>
-          <w:noProof/>
-        </w:rPr>
-        <w:fldChar w:fldCharType="end"/>
-      </w:r>
+      <w:fldSimple w:instr=" SEQ Figure \* ARABIC ">
+        <w:r>
+          <w:rPr>
+            <w:noProof/>
+          </w:rPr>
+          <w:t>4</w:t>
+        </w:r>
+      </w:fldSimple>
       <w:r>
         <w:t>: Buck Converter</w:t>
       </w:r>
@@ -8299,6 +8293,7 @@
           <w:sz w:val="24"/>
           <w:szCs w:val="24"/>
         </w:rPr>
+        <w:lastRenderedPageBreak/>
         <w:t>Distance Range:</w:t>
       </w:r>
       <w:r>
@@ -8438,7 +8433,7 @@
                     <pic:cNvPicPr/>
                   </pic:nvPicPr>
                   <pic:blipFill rotWithShape="1">
-                    <a:blip r:embed="rId20">
+                    <a:blip r:embed="rId19">
                       <a:extLst>
                         <a:ext uri="{28A0092B-C50C-407E-A947-70E740481C1C}">
                           <a14:useLocalDpi xmlns:a14="http://schemas.microsoft.com/office/drawing/2010/main" val="0"/>
@@ -8485,27 +8480,14 @@
       <w:r>
         <w:t xml:space="preserve">Figure </w:t>
       </w:r>
-      <w:r>
-        <w:fldChar w:fldCharType="begin"/>
-      </w:r>
-      <w:r>
-        <w:instrText xml:space="preserve"> SEQ Figure \* ARABIC </w:instrText>
-      </w:r>
-      <w:r>
-        <w:fldChar w:fldCharType="separate"/>
-      </w:r>
-      <w:r>
-        <w:rPr>
-          <w:noProof/>
-        </w:rPr>
-        <w:t>5</w:t>
-      </w:r>
-      <w:r>
-        <w:rPr>
-          <w:noProof/>
-        </w:rPr>
-        <w:fldChar w:fldCharType="end"/>
-      </w:r>
+      <w:fldSimple w:instr=" SEQ Figure \* ARABIC ">
+        <w:r>
+          <w:rPr>
+            <w:noProof/>
+          </w:rPr>
+          <w:t>5</w:t>
+        </w:r>
+      </w:fldSimple>
       <w:r>
         <w:t>: Ultrasonic Sensor</w:t>
       </w:r>
@@ -8524,7 +8506,6 @@
         <w:rPr>
           <w:rFonts w:eastAsia="Times New Roman"/>
         </w:rPr>
-        <w:lastRenderedPageBreak/>
         <w:t>3.1.6 HC</w:t>
       </w:r>
       <w:r>
@@ -8832,6 +8813,7 @@
           <w:sz w:val="24"/>
           <w:szCs w:val="24"/>
         </w:rPr>
+        <w:lastRenderedPageBreak/>
         <w:t>Status Indicators:</w:t>
       </w:r>
       <w:r>
@@ -8874,7 +8856,7 @@
                     <pic:cNvPicPr/>
                   </pic:nvPicPr>
                   <pic:blipFill rotWithShape="1">
-                    <a:blip r:embed="rId21">
+                    <a:blip r:embed="rId20">
                       <a:extLst>
                         <a:ext uri="{28A0092B-C50C-407E-A947-70E740481C1C}">
                           <a14:useLocalDpi xmlns:a14="http://schemas.microsoft.com/office/drawing/2010/main" val="0"/>
@@ -8919,27 +8901,14 @@
       <w:r>
         <w:t xml:space="preserve">Figure </w:t>
       </w:r>
-      <w:r>
-        <w:fldChar w:fldCharType="begin"/>
-      </w:r>
-      <w:r>
-        <w:instrText xml:space="preserve"> SEQ Figure \* ARABIC </w:instrText>
-      </w:r>
-      <w:r>
-        <w:fldChar w:fldCharType="separate"/>
-      </w:r>
-      <w:r>
-        <w:rPr>
-          <w:noProof/>
-        </w:rPr>
-        <w:t>6</w:t>
-      </w:r>
-      <w:r>
-        <w:rPr>
-          <w:noProof/>
-        </w:rPr>
-        <w:fldChar w:fldCharType="end"/>
-      </w:r>
+      <w:fldSimple w:instr=" SEQ Figure \* ARABIC ">
+        <w:r>
+          <w:rPr>
+            <w:noProof/>
+          </w:rPr>
+          <w:t>6</w:t>
+        </w:r>
+      </w:fldSimple>
       <w:r>
         <w:t xml:space="preserve">: </w:t>
       </w:r>
@@ -8966,7 +8935,6 @@
         <w:rPr>
           <w:rFonts w:eastAsia="Times New Roman"/>
         </w:rPr>
-        <w:lastRenderedPageBreak/>
         <w:t xml:space="preserve">3.1.7 </w:t>
       </w:r>
       <w:r>
@@ -9266,6 +9234,7 @@
           <w:sz w:val="24"/>
           <w:szCs w:val="24"/>
         </w:rPr>
+        <w:lastRenderedPageBreak/>
         <w:t>Voltage Regulation:</w:t>
       </w:r>
       <w:r>
@@ -9308,7 +9277,7 @@
                     <pic:cNvPicPr/>
                   </pic:nvPicPr>
                   <pic:blipFill>
-                    <a:blip r:embed="rId22" cstate="print">
+                    <a:blip r:embed="rId21" cstate="print">
                       <a:extLst>
                         <a:ext uri="{28A0092B-C50C-407E-A947-70E740481C1C}">
                           <a14:useLocalDpi xmlns:a14="http://schemas.microsoft.com/office/drawing/2010/main" val="0"/>
@@ -9349,27 +9318,14 @@
       <w:r>
         <w:t xml:space="preserve">Figure </w:t>
       </w:r>
-      <w:r>
-        <w:fldChar w:fldCharType="begin"/>
-      </w:r>
-      <w:r>
-        <w:instrText xml:space="preserve"> SEQ Figure \* ARABIC </w:instrText>
-      </w:r>
-      <w:r>
-        <w:fldChar w:fldCharType="separate"/>
-      </w:r>
-      <w:r>
-        <w:rPr>
-          <w:noProof/>
-        </w:rPr>
-        <w:t>7</w:t>
-      </w:r>
-      <w:r>
-        <w:rPr>
-          <w:noProof/>
-        </w:rPr>
-        <w:fldChar w:fldCharType="end"/>
-      </w:r>
+      <w:fldSimple w:instr=" SEQ Figure \* ARABIC ">
+        <w:r>
+          <w:rPr>
+            <w:noProof/>
+          </w:rPr>
+          <w:t>7</w:t>
+        </w:r>
+      </w:fldSimple>
       <w:r>
         <w:t>: DC- Motor</w:t>
       </w:r>
@@ -9394,7 +9350,6 @@
         <w:rPr>
           <w:rFonts w:eastAsia="Times New Roman"/>
         </w:rPr>
-        <w:lastRenderedPageBreak/>
         <w:t xml:space="preserve">3.1.8 </w:t>
       </w:r>
       <w:r>
@@ -9650,6 +9605,7 @@
           <w:sz w:val="24"/>
           <w:szCs w:val="24"/>
         </w:rPr>
+        <w:lastRenderedPageBreak/>
         <w:t>Sensors:</w:t>
       </w:r>
       <w:r>
@@ -9728,7 +9684,7 @@
                     <pic:cNvPicPr/>
                   </pic:nvPicPr>
                   <pic:blipFill>
-                    <a:blip r:embed="rId23">
+                    <a:blip r:embed="rId22">
                       <a:extLst>
                         <a:ext uri="{28A0092B-C50C-407E-A947-70E740481C1C}">
                           <a14:useLocalDpi xmlns:a14="http://schemas.microsoft.com/office/drawing/2010/main" val="0"/>
@@ -9763,27 +9719,14 @@
       <w:r>
         <w:t xml:space="preserve">Figure </w:t>
       </w:r>
-      <w:r>
-        <w:fldChar w:fldCharType="begin"/>
-      </w:r>
-      <w:r>
-        <w:instrText xml:space="preserve"> SEQ Figure \* ARABIC </w:instrText>
-      </w:r>
-      <w:r>
-        <w:fldChar w:fldCharType="separate"/>
-      </w:r>
-      <w:r>
-        <w:rPr>
-          <w:noProof/>
-        </w:rPr>
-        <w:t>8</w:t>
-      </w:r>
-      <w:r>
-        <w:rPr>
-          <w:noProof/>
-        </w:rPr>
-        <w:fldChar w:fldCharType="end"/>
-      </w:r>
+      <w:fldSimple w:instr=" SEQ Figure \* ARABIC ">
+        <w:r>
+          <w:rPr>
+            <w:noProof/>
+          </w:rPr>
+          <w:t>8</w:t>
+        </w:r>
+      </w:fldSimple>
       <w:r>
         <w:t>:Robot arm</w:t>
       </w:r>
@@ -9802,7 +9745,6 @@
         <w:rPr>
           <w:rFonts w:eastAsia="Times New Roman"/>
         </w:rPr>
-        <w:lastRenderedPageBreak/>
         <w:t xml:space="preserve">3.1.9 </w:t>
       </w:r>
       <w:r>
@@ -10137,7 +10079,17 @@
           <w:sz w:val="24"/>
           <w:szCs w:val="24"/>
         </w:rPr>
-        <w:t xml:space="preserve"> LiPo batteries require proper care and handling to ensure their safe and reliable operation. Overcharging, over-discharging, and physical damage can lead to fire or damage to the battery. It is essential to use a LiPo-safe charging bag, follow charging guidelines, and store and handle the batteries with care.</w:t>
+        <w:t xml:space="preserve"> LiPo batteries require proper care and handling to ensure their safe and reliable operation. Overcharging, over-discharging, and physical </w:t>
+      </w:r>
+      <w:r>
+        <w:rPr>
+          <w:rFonts w:eastAsia="Times New Roman"/>
+          <w:color w:val="000000"/>
+          <w:sz w:val="24"/>
+          <w:szCs w:val="24"/>
+        </w:rPr>
+        <w:lastRenderedPageBreak/>
+        <w:t>damage can lead to fire or damage to the battery. It is essential to use a LiPo-safe charging bag, follow charging guidelines, and store and handle the batteries with care.</w:t>
       </w:r>
     </w:p>
     <w:p>
@@ -10309,7 +10261,6 @@
           <w:sz w:val="24"/>
           <w:szCs w:val="24"/>
         </w:rPr>
-        <w:lastRenderedPageBreak/>
         <w:t>Interface:</w:t>
       </w:r>
       <w:r>
@@ -10494,6 +10445,7 @@
         <w:rPr>
           <w:noProof/>
         </w:rPr>
+        <w:lastRenderedPageBreak/>
         <w:drawing>
           <wp:inline distT="0" distB="0" distL="0" distR="0" wp14:anchorId="3BD38C9F" wp14:editId="3DC67F7C">
             <wp:extent cx="1708785" cy="2063115"/>
@@ -10510,7 +10462,7 @@
                     <pic:cNvPicPr/>
                   </pic:nvPicPr>
                   <pic:blipFill>
-                    <a:blip r:embed="rId24" cstate="print">
+                    <a:blip r:embed="rId23" cstate="print">
                       <a:extLst>
                         <a:ext uri="{28A0092B-C50C-407E-A947-70E740481C1C}">
                           <a14:useLocalDpi xmlns:a14="http://schemas.microsoft.com/office/drawing/2010/main" val="0"/>
@@ -10548,27 +10500,14 @@
       <w:r>
         <w:t xml:space="preserve">Figure </w:t>
       </w:r>
-      <w:r>
-        <w:fldChar w:fldCharType="begin"/>
-      </w:r>
-      <w:r>
-        <w:instrText xml:space="preserve"> SEQ Figure \* ARABIC </w:instrText>
-      </w:r>
-      <w:r>
-        <w:fldChar w:fldCharType="separate"/>
-      </w:r>
-      <w:r>
-        <w:rPr>
-          <w:noProof/>
-        </w:rPr>
-        <w:t>9</w:t>
-      </w:r>
-      <w:r>
-        <w:rPr>
-          <w:noProof/>
-        </w:rPr>
-        <w:fldChar w:fldCharType="end"/>
-      </w:r>
+      <w:fldSimple w:instr=" SEQ Figure \* ARABIC ">
+        <w:r>
+          <w:rPr>
+            <w:noProof/>
+          </w:rPr>
+          <w:t>9</w:t>
+        </w:r>
+      </w:fldSimple>
       <w:r>
         <w:t>:Pi camera</w:t>
       </w:r>
@@ -10596,7 +10535,6 @@
       </w:pPr>
       <w:bookmarkStart w:id="50" w:name="_Toc143671437"/>
       <w:r>
-        <w:lastRenderedPageBreak/>
         <w:t>3.2 Software</w:t>
       </w:r>
       <w:bookmarkEnd w:id="50"/>
@@ -10691,6 +10629,7 @@
         <w:jc w:val="both"/>
       </w:pPr>
       <w:r>
+        <w:lastRenderedPageBreak/>
         <w:sym w:font="Symbol" w:char="F0B7"/>
       </w:r>
       <w:r>
@@ -10888,7 +10827,6 @@
       </w:pPr>
       <w:bookmarkStart w:id="55" w:name="_Toc143671441"/>
       <w:r>
-        <w:lastRenderedPageBreak/>
         <w:t>CHAPTER 4: METHODOLOGY</w:t>
       </w:r>
       <w:bookmarkEnd w:id="54"/>
@@ -13232,27 +13170,14 @@
                             <w:r>
                               <w:t xml:space="preserve">Figure 4. </w:t>
                             </w:r>
-                            <w:r>
-                              <w:fldChar w:fldCharType="begin"/>
-                            </w:r>
-                            <w:r>
-                              <w:instrText xml:space="preserve"> SEQ Figure_4. \* ARABIC </w:instrText>
-                            </w:r>
-                            <w:r>
-                              <w:fldChar w:fldCharType="separate"/>
-                            </w:r>
-                            <w:r>
-                              <w:rPr>
-                                <w:noProof/>
-                              </w:rPr>
-                              <w:t>1</w:t>
-                            </w:r>
-                            <w:r>
-                              <w:rPr>
-                                <w:noProof/>
-                              </w:rPr>
-                              <w:fldChar w:fldCharType="end"/>
-                            </w:r>
+                            <w:fldSimple w:instr=" SEQ Figure_4. \* ARABIC ">
+                              <w:r>
+                                <w:rPr>
+                                  <w:noProof/>
+                                </w:rPr>
+                                <w:t>1</w:t>
+                              </w:r>
+                            </w:fldSimple>
                             <w:r>
                               <w:t xml:space="preserve"> Block Diagram</w:t>
                             </w:r>
@@ -13274,11 +13199,7 @@
           </mc:Choice>
           <mc:Fallback>
             <w:pict>
-              <v:shapetype w14:anchorId="7BF1FD49" id="_x0000_t202" coordsize="21600,21600" o:spt="202" path="m,l,21600r21600,l21600,xe">
-                <v:stroke joinstyle="miter"/>
-                <v:path gradientshapeok="t" o:connecttype="rect"/>
-              </v:shapetype>
-              <v:shape id="Text Box 25" o:spid="_x0000_s1036" type="#_x0000_t202" style="position:absolute;margin-left:-31.65pt;margin-top:29.55pt;width:462.1pt;height:.05pt;z-index:251827200;visibility:visible;mso-wrap-style:square;mso-wrap-distance-left:9pt;mso-wrap-distance-top:0;mso-wrap-distance-right:9pt;mso-wrap-distance-bottom:0;mso-position-horizontal:absolute;mso-position-horizontal-relative:text;mso-position-vertical:absolute;mso-position-vertical-relative:text;v-text-anchor:top" o:gfxdata="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" stroked="f">
+              <v:shape w14:anchorId="7BF1FD49" id="Text Box 25" o:spid="_x0000_s1036" type="#_x0000_t202" style="position:absolute;margin-left:-31.65pt;margin-top:29.55pt;width:462.1pt;height:.05pt;z-index:251827200;visibility:visible;mso-wrap-style:square;mso-wrap-distance-left:9pt;mso-wrap-distance-top:0;mso-wrap-distance-right:9pt;mso-wrap-distance-bottom:0;mso-position-horizontal:absolute;mso-position-horizontal-relative:text;mso-position-vertical:absolute;mso-position-vertical-relative:text;v-text-anchor:top" o:gfxdata="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" stroked="f">
                 <v:textbox style="mso-fit-shape-to-text:t" inset="0,0,0,0">
                   <w:txbxContent>
                     <w:p>
@@ -13294,27 +13215,14 @@
                       <w:r>
                         <w:t xml:space="preserve">Figure 4. </w:t>
                       </w:r>
-                      <w:r>
-                        <w:fldChar w:fldCharType="begin"/>
-                      </w:r>
-                      <w:r>
-                        <w:instrText xml:space="preserve"> SEQ Figure_4. \* ARABIC </w:instrText>
-                      </w:r>
-                      <w:r>
-                        <w:fldChar w:fldCharType="separate"/>
-                      </w:r>
-                      <w:r>
-                        <w:rPr>
-                          <w:noProof/>
-                        </w:rPr>
-                        <w:t>1</w:t>
-                      </w:r>
-                      <w:r>
-                        <w:rPr>
-                          <w:noProof/>
-                        </w:rPr>
-                        <w:fldChar w:fldCharType="end"/>
-                      </w:r>
+                      <w:fldSimple w:instr=" SEQ Figure_4. \* ARABIC ">
+                        <w:r>
+                          <w:rPr>
+                            <w:noProof/>
+                          </w:rPr>
+                          <w:t>1</w:t>
+                        </w:r>
+                      </w:fldSimple>
                       <w:r>
                         <w:t xml:space="preserve"> Block Diagram</w:t>
                       </w:r>
@@ -13412,7 +13320,6 @@
       </w:pPr>
       <w:bookmarkStart w:id="59" w:name="_Toc143671443"/>
       <w:r>
-        <w:lastRenderedPageBreak/>
         <w:t>4.2 Algorithm</w:t>
       </w:r>
       <w:bookmarkEnd w:id="59"/>
@@ -13540,7 +13447,6 @@
       </w:pPr>
       <w:bookmarkStart w:id="60" w:name="_Toc143671444"/>
       <w:r>
-        <w:lastRenderedPageBreak/>
         <w:t>4.3 Flowchart</w:t>
       </w:r>
       <w:bookmarkStart w:id="61" w:name="_Toc138513160"/>
@@ -16421,27 +16327,14 @@
                             <w:r>
                               <w:t xml:space="preserve">Figure 4. </w:t>
                             </w:r>
-                            <w:r>
-                              <w:fldChar w:fldCharType="begin"/>
-                            </w:r>
-                            <w:r>
-                              <w:instrText xml:space="preserve"> SEQ Figure_4. \* ARABIC </w:instrText>
-                            </w:r>
-                            <w:r>
-                              <w:fldChar w:fldCharType="separate"/>
-                            </w:r>
-                            <w:r>
-                              <w:rPr>
-                                <w:noProof/>
-                              </w:rPr>
-                              <w:t>2</w:t>
-                            </w:r>
-                            <w:r>
-                              <w:rPr>
-                                <w:noProof/>
-                              </w:rPr>
-                              <w:fldChar w:fldCharType="end"/>
-                            </w:r>
+                            <w:fldSimple w:instr=" SEQ Figure_4. \* ARABIC ">
+                              <w:r>
+                                <w:rPr>
+                                  <w:noProof/>
+                                </w:rPr>
+                                <w:t>2</w:t>
+                              </w:r>
+                            </w:fldSimple>
                             <w:r>
                               <w:t xml:space="preserve"> General Flowchart of wall climbing robot</w:t>
                             </w:r>
@@ -16479,27 +16372,14 @@
                       <w:r>
                         <w:t xml:space="preserve">Figure 4. </w:t>
                       </w:r>
-                      <w:r>
-                        <w:fldChar w:fldCharType="begin"/>
-                      </w:r>
-                      <w:r>
-                        <w:instrText xml:space="preserve"> SEQ Figure_4. \* ARABIC </w:instrText>
-                      </w:r>
-                      <w:r>
-                        <w:fldChar w:fldCharType="separate"/>
-                      </w:r>
-                      <w:r>
-                        <w:rPr>
-                          <w:noProof/>
-                        </w:rPr>
-                        <w:t>2</w:t>
-                      </w:r>
-                      <w:r>
-                        <w:rPr>
-                          <w:noProof/>
-                        </w:rPr>
-                        <w:fldChar w:fldCharType="end"/>
-                      </w:r>
+                      <w:fldSimple w:instr=" SEQ Figure_4. \* ARABIC ">
+                        <w:r>
+                          <w:rPr>
+                            <w:noProof/>
+                          </w:rPr>
+                          <w:t>2</w:t>
+                        </w:r>
+                      </w:fldSimple>
                       <w:r>
                         <w:t xml:space="preserve"> General Flowchart of wall climbing robot</w:t>
                       </w:r>
@@ -18455,27 +18335,14 @@
                             <w:r>
                               <w:t xml:space="preserve">Figure 4. </w:t>
                             </w:r>
-                            <w:r>
-                              <w:fldChar w:fldCharType="begin"/>
-                            </w:r>
-                            <w:r>
-                              <w:instrText xml:space="preserve"> SEQ Figure_4. \* ARABIC </w:instrText>
-                            </w:r>
-                            <w:r>
-                              <w:fldChar w:fldCharType="separate"/>
-                            </w:r>
-                            <w:r>
-                              <w:rPr>
-                                <w:noProof/>
-                              </w:rPr>
-                              <w:t>3</w:t>
-                            </w:r>
-                            <w:r>
-                              <w:rPr>
-                                <w:noProof/>
-                              </w:rPr>
-                              <w:fldChar w:fldCharType="end"/>
-                            </w:r>
+                            <w:fldSimple w:instr=" SEQ Figure_4. \* ARABIC ">
+                              <w:r>
+                                <w:rPr>
+                                  <w:noProof/>
+                                </w:rPr>
+                                <w:t>3</w:t>
+                              </w:r>
+                            </w:fldSimple>
                             <w:r>
                               <w:t xml:space="preserve"> Flowchart for detection of </w:t>
                             </w:r>
@@ -18522,27 +18389,14 @@
                       <w:r>
                         <w:t xml:space="preserve">Figure 4. </w:t>
                       </w:r>
-                      <w:r>
-                        <w:fldChar w:fldCharType="begin"/>
-                      </w:r>
-                      <w:r>
-                        <w:instrText xml:space="preserve"> SEQ Figure_4. \* ARABIC </w:instrText>
-                      </w:r>
-                      <w:r>
-                        <w:fldChar w:fldCharType="separate"/>
-                      </w:r>
-                      <w:r>
-                        <w:rPr>
-                          <w:noProof/>
-                        </w:rPr>
-                        <w:t>3</w:t>
-                      </w:r>
-                      <w:r>
-                        <w:rPr>
-                          <w:noProof/>
-                        </w:rPr>
-                        <w:fldChar w:fldCharType="end"/>
-                      </w:r>
+                      <w:fldSimple w:instr=" SEQ Figure_4. \* ARABIC ">
+                        <w:r>
+                          <w:rPr>
+                            <w:noProof/>
+                          </w:rPr>
+                          <w:t>3</w:t>
+                        </w:r>
+                      </w:fldSimple>
                       <w:r>
                         <w:t xml:space="preserve"> Flowchart for detection of </w:t>
                       </w:r>
@@ -18585,7 +18439,7 @@
                     <pic:cNvPicPr/>
                   </pic:nvPicPr>
                   <pic:blipFill>
-                    <a:blip r:embed="rId25">
+                    <a:blip r:embed="rId24">
                       <a:extLst>
                         <a:ext uri="{28A0092B-C50C-407E-A947-70E740481C1C}">
                           <a14:useLocalDpi xmlns:a14="http://schemas.microsoft.com/office/drawing/2010/main" val="0"/>
@@ -24703,27 +24557,14 @@
       <w:r>
         <w:t xml:space="preserve">  </w:t>
       </w:r>
-      <w:r>
-        <w:fldChar w:fldCharType="begin"/>
-      </w:r>
-      <w:r>
-        <w:instrText xml:space="preserve"> SEQ Tabel_ \* ARABIC </w:instrText>
-      </w:r>
-      <w:r>
-        <w:fldChar w:fldCharType="separate"/>
-      </w:r>
-      <w:r>
-        <w:rPr>
-          <w:noProof/>
-        </w:rPr>
-        <w:t>1</w:t>
-      </w:r>
-      <w:r>
-        <w:rPr>
-          <w:noProof/>
-        </w:rPr>
-        <w:fldChar w:fldCharType="end"/>
-      </w:r>
+      <w:fldSimple w:instr=" SEQ Tabel_ \* ARABIC ">
+        <w:r>
+          <w:rPr>
+            <w:noProof/>
+          </w:rPr>
+          <w:t>1</w:t>
+        </w:r>
+      </w:fldSimple>
       <w:r>
         <w:t>Gant chart</w:t>
       </w:r>
@@ -24775,27 +24616,14 @@
       <w:r>
         <w:t xml:space="preserve">  </w:t>
       </w:r>
-      <w:r>
-        <w:fldChar w:fldCharType="begin"/>
-      </w:r>
-      <w:r>
-        <w:instrText xml:space="preserve"> SEQ Tabel_ \* ARABIC </w:instrText>
-      </w:r>
-      <w:r>
-        <w:fldChar w:fldCharType="separate"/>
-      </w:r>
-      <w:r>
-        <w:rPr>
-          <w:noProof/>
-        </w:rPr>
-        <w:t>2</w:t>
-      </w:r>
-      <w:r>
-        <w:rPr>
-          <w:noProof/>
-        </w:rPr>
-        <w:fldChar w:fldCharType="end"/>
-      </w:r>
+      <w:fldSimple w:instr=" SEQ Tabel_ \* ARABIC ">
+        <w:r>
+          <w:rPr>
+            <w:noProof/>
+          </w:rPr>
+          <w:t>2</w:t>
+        </w:r>
+      </w:fldSimple>
       <w:r>
         <w:t xml:space="preserve"> Cost estimation</w:t>
       </w:r>
@@ -28985,7 +28813,7 @@
       </w:pPr>
     </w:p>
     <w:sectPr>
-      <w:footerReference w:type="default" r:id="rId26"/>
+      <w:footerReference w:type="default" r:id="rId25"/>
       <w:pgSz w:w="11909" w:h="16834" w:code="9"/>
       <w:pgMar w:top="1440" w:right="1440" w:bottom="1440" w:left="2160" w:header="720" w:footer="720" w:gutter="0"/>
       <w:pgNumType w:start="1"/>

</xml_diff>